<commit_message>
added STIG password policy
</commit_message>
<xml_diff>
--- a/build_dc.docx
+++ b/build_dc.docx
@@ -15,7 +15,6 @@
           <w:rFonts w:ascii="Calibri" w:eastAsia="Times New Roman" w:hAnsi="Calibri" w:cs="Calibri"/>
         </w:rPr>
       </w:pPr>
-      <w:bookmarkStart w:id="0" w:name="_GoBack"/>
       <w:r>
         <w:rPr>
           <w:rFonts w:ascii="Calibri" w:eastAsia="Times New Roman" w:hAnsi="Calibri" w:cs="Calibri"/>
@@ -228,7 +227,851 @@
         <w:t>: On the Attribute Editor tab Filter and ensure that Constructed attribute is selected</w:t>
       </w:r>
     </w:p>
-    <w:bookmarkEnd w:id="0"/>
+    <w:p>
+      <w:pPr>
+        <w:spacing w:line="240" w:lineRule="auto"/>
+        <w:ind w:left="180"/>
+        <w:textAlignment w:val="center"/>
+        <w:rPr>
+          <w:rFonts w:ascii="Calibri" w:eastAsia="Times New Roman" w:hAnsi="Calibri" w:cs="Calibri"/>
+        </w:rPr>
+      </w:pPr>
+    </w:p>
+    <w:p>
+      <w:pPr>
+        <w:numPr>
+          <w:ilvl w:val="0"/>
+          <w:numId w:val="2"/>
+        </w:numPr>
+        <w:spacing w:line="240" w:lineRule="auto"/>
+        <w:ind w:left="540"/>
+        <w:textAlignment w:val="center"/>
+        <w:rPr>
+          <w:rFonts w:ascii="Calibri" w:eastAsia="Times New Roman" w:hAnsi="Calibri" w:cs="Calibri"/>
+        </w:rPr>
+      </w:pPr>
+      <w:r>
+        <w:rPr>
+          <w:rFonts w:ascii="Calibri" w:eastAsia="Times New Roman" w:hAnsi="Calibri" w:cs="Calibri"/>
+        </w:rPr>
+        <w:t>Add Active Directory Schema Snap-In: Open an elevated command prompt: regsvr32 schmmgmt.dll</w:t>
+      </w:r>
+    </w:p>
+    <w:p>
+      <w:pPr>
+        <w:numPr>
+          <w:ilvl w:val="0"/>
+          <w:numId w:val="2"/>
+        </w:numPr>
+        <w:spacing w:line="240" w:lineRule="auto"/>
+        <w:ind w:left="540"/>
+        <w:textAlignment w:val="center"/>
+        <w:rPr>
+          <w:rFonts w:ascii="Calibri" w:eastAsia="Times New Roman" w:hAnsi="Calibri" w:cs="Calibri"/>
+        </w:rPr>
+      </w:pPr>
+      <w:bookmarkStart w:id="0" w:name="_GoBack"/>
+      <w:bookmarkEnd w:id="0"/>
+      <w:r>
+        <w:rPr>
+          <w:rFonts w:ascii="Calibri" w:eastAsia="Times New Roman" w:hAnsi="Calibri" w:cs="Calibri"/>
+        </w:rPr>
+        <w:t>STIG Password Policy</w:t>
+      </w:r>
+    </w:p>
+    <w:tbl>
+      <w:tblPr>
+        <w:tblW w:w="0" w:type="auto"/>
+        <w:tblInd w:w="480" w:type="dxa"/>
+        <w:tblBorders>
+          <w:top w:val="single" w:sz="8" w:space="0" w:color="A3A3A3"/>
+          <w:left w:val="single" w:sz="8" w:space="0" w:color="A3A3A3"/>
+          <w:bottom w:val="single" w:sz="8" w:space="0" w:color="A3A3A3"/>
+          <w:right w:val="single" w:sz="8" w:space="0" w:color="A3A3A3"/>
+        </w:tblBorders>
+        <w:tblCellMar>
+          <w:left w:w="0" w:type="dxa"/>
+          <w:right w:w="0" w:type="dxa"/>
+        </w:tblCellMar>
+        <w:tblLook w:val="04A0" w:firstRow="1" w:lastRow="0" w:firstColumn="1" w:lastColumn="0" w:noHBand="0" w:noVBand="1"/>
+      </w:tblPr>
+      <w:tblGrid>
+        <w:gridCol w:w="4487"/>
+        <w:gridCol w:w="2670"/>
+      </w:tblGrid>
+      <w:tr>
+        <w:tc>
+          <w:tcPr>
+            <w:tcW w:w="4460" w:type="dxa"/>
+            <w:tcBorders>
+              <w:top w:val="single" w:sz="8" w:space="0" w:color="A3A3A3"/>
+              <w:left w:val="single" w:sz="8" w:space="0" w:color="A3A3A3"/>
+              <w:bottom w:val="single" w:sz="8" w:space="0" w:color="A3A3A3"/>
+              <w:right w:val="single" w:sz="8" w:space="0" w:color="A3A3A3"/>
+            </w:tcBorders>
+            <w:tcMar>
+              <w:top w:w="80" w:type="dxa"/>
+              <w:left w:w="80" w:type="dxa"/>
+              <w:bottom w:w="80" w:type="dxa"/>
+              <w:right w:w="80" w:type="dxa"/>
+            </w:tcMar>
+            <w:hideMark/>
+          </w:tcPr>
+          <w:p>
+            <w:pPr>
+              <w:spacing w:after="0" w:line="240" w:lineRule="auto"/>
+              <w:rPr>
+                <w:rFonts w:ascii="Calibri" w:eastAsia="Times New Roman" w:hAnsi="Calibri" w:cs="Calibri"/>
+                <w:color w:val="000000"/>
+              </w:rPr>
+            </w:pPr>
+            <w:r>
+              <w:rPr>
+                <w:rFonts w:ascii="Calibri" w:eastAsia="Times New Roman" w:hAnsi="Calibri" w:cs="Calibri"/>
+                <w:color w:val="000000"/>
+              </w:rPr>
+              <w:t>Account Policies/Password Policy</w:t>
+            </w:r>
+          </w:p>
+        </w:tc>
+        <w:tc>
+          <w:tcPr>
+            <w:tcW w:w="2569" w:type="dxa"/>
+            <w:tcBorders>
+              <w:top w:val="single" w:sz="8" w:space="0" w:color="A3A3A3"/>
+              <w:left w:val="single" w:sz="8" w:space="0" w:color="A3A3A3"/>
+              <w:bottom w:val="single" w:sz="8" w:space="0" w:color="A3A3A3"/>
+              <w:right w:val="single" w:sz="8" w:space="0" w:color="A3A3A3"/>
+            </w:tcBorders>
+            <w:tcMar>
+              <w:top w:w="80" w:type="dxa"/>
+              <w:left w:w="80" w:type="dxa"/>
+              <w:bottom w:w="80" w:type="dxa"/>
+              <w:right w:w="80" w:type="dxa"/>
+            </w:tcMar>
+            <w:hideMark/>
+          </w:tcPr>
+          <w:p>
+            <w:pPr>
+              <w:spacing w:after="0" w:line="240" w:lineRule="auto"/>
+              <w:rPr>
+                <w:rFonts w:ascii="Calibri" w:eastAsia="Times New Roman" w:hAnsi="Calibri" w:cs="Calibri"/>
+              </w:rPr>
+            </w:pPr>
+            <w:r>
+              <w:rPr>
+                <w:rFonts w:ascii="Calibri" w:eastAsia="Times New Roman" w:hAnsi="Calibri" w:cs="Calibri"/>
+              </w:rPr>
+              <w:t> </w:t>
+            </w:r>
+          </w:p>
+        </w:tc>
+      </w:tr>
+      <w:tr>
+        <w:tc>
+          <w:tcPr>
+            <w:tcW w:w="4460" w:type="dxa"/>
+            <w:tcBorders>
+              <w:top w:val="single" w:sz="8" w:space="0" w:color="A3A3A3"/>
+              <w:left w:val="single" w:sz="8" w:space="0" w:color="A3A3A3"/>
+              <w:bottom w:val="single" w:sz="8" w:space="0" w:color="A3A3A3"/>
+              <w:right w:val="single" w:sz="8" w:space="0" w:color="A3A3A3"/>
+            </w:tcBorders>
+            <w:tcMar>
+              <w:top w:w="80" w:type="dxa"/>
+              <w:left w:w="80" w:type="dxa"/>
+              <w:bottom w:w="80" w:type="dxa"/>
+              <w:right w:w="80" w:type="dxa"/>
+            </w:tcMar>
+            <w:hideMark/>
+          </w:tcPr>
+          <w:p>
+            <w:pPr>
+              <w:spacing w:after="0" w:line="240" w:lineRule="auto"/>
+              <w:rPr>
+                <w:rFonts w:ascii="Calibri" w:eastAsia="Times New Roman" w:hAnsi="Calibri" w:cs="Calibri"/>
+                <w:color w:val="000000"/>
+              </w:rPr>
+            </w:pPr>
+            <w:r>
+              <w:rPr>
+                <w:rFonts w:ascii="Calibri" w:eastAsia="Times New Roman" w:hAnsi="Calibri" w:cs="Calibri"/>
+                <w:color w:val="000000"/>
+              </w:rPr>
+              <w:t>Enforce password history</w:t>
+            </w:r>
+          </w:p>
+        </w:tc>
+        <w:tc>
+          <w:tcPr>
+            <w:tcW w:w="2670" w:type="dxa"/>
+            <w:tcBorders>
+              <w:top w:val="single" w:sz="8" w:space="0" w:color="A3A3A3"/>
+              <w:left w:val="single" w:sz="8" w:space="0" w:color="A3A3A3"/>
+              <w:bottom w:val="single" w:sz="8" w:space="0" w:color="A3A3A3"/>
+              <w:right w:val="single" w:sz="8" w:space="0" w:color="A3A3A3"/>
+            </w:tcBorders>
+            <w:tcMar>
+              <w:top w:w="80" w:type="dxa"/>
+              <w:left w:w="80" w:type="dxa"/>
+              <w:bottom w:w="80" w:type="dxa"/>
+              <w:right w:w="80" w:type="dxa"/>
+            </w:tcMar>
+            <w:hideMark/>
+          </w:tcPr>
+          <w:p>
+            <w:pPr>
+              <w:spacing w:after="0" w:line="240" w:lineRule="auto"/>
+              <w:rPr>
+                <w:rFonts w:ascii="Calibri" w:eastAsia="Times New Roman" w:hAnsi="Calibri" w:cs="Calibri"/>
+                <w:color w:val="000000"/>
+              </w:rPr>
+            </w:pPr>
+            <w:r>
+              <w:rPr>
+                <w:rFonts w:ascii="Calibri" w:eastAsia="Times New Roman" w:hAnsi="Calibri" w:cs="Calibri"/>
+                <w:color w:val="000000"/>
+              </w:rPr>
+              <w:t>24 passwords remembered</w:t>
+            </w:r>
+          </w:p>
+        </w:tc>
+      </w:tr>
+      <w:tr>
+        <w:tc>
+          <w:tcPr>
+            <w:tcW w:w="4460" w:type="dxa"/>
+            <w:tcBorders>
+              <w:top w:val="single" w:sz="8" w:space="0" w:color="A3A3A3"/>
+              <w:left w:val="single" w:sz="8" w:space="0" w:color="A3A3A3"/>
+              <w:bottom w:val="single" w:sz="8" w:space="0" w:color="A3A3A3"/>
+              <w:right w:val="single" w:sz="8" w:space="0" w:color="A3A3A3"/>
+            </w:tcBorders>
+            <w:tcMar>
+              <w:top w:w="80" w:type="dxa"/>
+              <w:left w:w="80" w:type="dxa"/>
+              <w:bottom w:w="80" w:type="dxa"/>
+              <w:right w:w="80" w:type="dxa"/>
+            </w:tcMar>
+            <w:hideMark/>
+          </w:tcPr>
+          <w:p>
+            <w:pPr>
+              <w:spacing w:after="0" w:line="240" w:lineRule="auto"/>
+              <w:rPr>
+                <w:rFonts w:ascii="Calibri" w:eastAsia="Times New Roman" w:hAnsi="Calibri" w:cs="Calibri"/>
+                <w:color w:val="000000"/>
+              </w:rPr>
+            </w:pPr>
+            <w:r>
+              <w:rPr>
+                <w:rFonts w:ascii="Calibri" w:eastAsia="Times New Roman" w:hAnsi="Calibri" w:cs="Calibri"/>
+                <w:color w:val="000000"/>
+              </w:rPr>
+              <w:t>Maximum password age</w:t>
+            </w:r>
+          </w:p>
+        </w:tc>
+        <w:tc>
+          <w:tcPr>
+            <w:tcW w:w="2569" w:type="dxa"/>
+            <w:tcBorders>
+              <w:top w:val="single" w:sz="8" w:space="0" w:color="A3A3A3"/>
+              <w:left w:val="single" w:sz="8" w:space="0" w:color="A3A3A3"/>
+              <w:bottom w:val="single" w:sz="8" w:space="0" w:color="A3A3A3"/>
+              <w:right w:val="single" w:sz="8" w:space="0" w:color="A3A3A3"/>
+            </w:tcBorders>
+            <w:tcMar>
+              <w:top w:w="80" w:type="dxa"/>
+              <w:left w:w="80" w:type="dxa"/>
+              <w:bottom w:w="80" w:type="dxa"/>
+              <w:right w:w="80" w:type="dxa"/>
+            </w:tcMar>
+            <w:hideMark/>
+          </w:tcPr>
+          <w:p>
+            <w:pPr>
+              <w:spacing w:after="0" w:line="240" w:lineRule="auto"/>
+              <w:rPr>
+                <w:rFonts w:ascii="Calibri" w:eastAsia="Times New Roman" w:hAnsi="Calibri" w:cs="Calibri"/>
+                <w:color w:val="000000"/>
+              </w:rPr>
+            </w:pPr>
+            <w:r>
+              <w:rPr>
+                <w:rFonts w:ascii="Calibri" w:eastAsia="Times New Roman" w:hAnsi="Calibri" w:cs="Calibri"/>
+                <w:color w:val="000000"/>
+              </w:rPr>
+              <w:t>60 days</w:t>
+            </w:r>
+          </w:p>
+        </w:tc>
+      </w:tr>
+      <w:tr>
+        <w:tc>
+          <w:tcPr>
+            <w:tcW w:w="4460" w:type="dxa"/>
+            <w:tcBorders>
+              <w:top w:val="single" w:sz="8" w:space="0" w:color="A3A3A3"/>
+              <w:left w:val="single" w:sz="8" w:space="0" w:color="A3A3A3"/>
+              <w:bottom w:val="single" w:sz="8" w:space="0" w:color="A3A3A3"/>
+              <w:right w:val="single" w:sz="8" w:space="0" w:color="A3A3A3"/>
+            </w:tcBorders>
+            <w:tcMar>
+              <w:top w:w="80" w:type="dxa"/>
+              <w:left w:w="80" w:type="dxa"/>
+              <w:bottom w:w="80" w:type="dxa"/>
+              <w:right w:w="80" w:type="dxa"/>
+            </w:tcMar>
+            <w:hideMark/>
+          </w:tcPr>
+          <w:p>
+            <w:pPr>
+              <w:spacing w:after="0" w:line="240" w:lineRule="auto"/>
+              <w:rPr>
+                <w:rFonts w:ascii="Calibri" w:eastAsia="Times New Roman" w:hAnsi="Calibri" w:cs="Calibri"/>
+                <w:color w:val="000000"/>
+              </w:rPr>
+            </w:pPr>
+            <w:r>
+              <w:rPr>
+                <w:rFonts w:ascii="Calibri" w:eastAsia="Times New Roman" w:hAnsi="Calibri" w:cs="Calibri"/>
+                <w:color w:val="000000"/>
+              </w:rPr>
+              <w:t>Minimum password age</w:t>
+            </w:r>
+          </w:p>
+        </w:tc>
+        <w:tc>
+          <w:tcPr>
+            <w:tcW w:w="2569" w:type="dxa"/>
+            <w:tcBorders>
+              <w:top w:val="single" w:sz="8" w:space="0" w:color="A3A3A3"/>
+              <w:left w:val="single" w:sz="8" w:space="0" w:color="A3A3A3"/>
+              <w:bottom w:val="single" w:sz="8" w:space="0" w:color="A3A3A3"/>
+              <w:right w:val="single" w:sz="8" w:space="0" w:color="A3A3A3"/>
+            </w:tcBorders>
+            <w:tcMar>
+              <w:top w:w="80" w:type="dxa"/>
+              <w:left w:w="80" w:type="dxa"/>
+              <w:bottom w:w="80" w:type="dxa"/>
+              <w:right w:w="80" w:type="dxa"/>
+            </w:tcMar>
+            <w:hideMark/>
+          </w:tcPr>
+          <w:p>
+            <w:pPr>
+              <w:spacing w:after="0" w:line="240" w:lineRule="auto"/>
+              <w:rPr>
+                <w:rFonts w:ascii="Calibri" w:eastAsia="Times New Roman" w:hAnsi="Calibri" w:cs="Calibri"/>
+                <w:color w:val="000000"/>
+              </w:rPr>
+            </w:pPr>
+            <w:r>
+              <w:rPr>
+                <w:rFonts w:ascii="Calibri" w:eastAsia="Times New Roman" w:hAnsi="Calibri" w:cs="Calibri"/>
+                <w:color w:val="000000"/>
+              </w:rPr>
+              <w:t>1 days</w:t>
+            </w:r>
+          </w:p>
+        </w:tc>
+      </w:tr>
+      <w:tr>
+        <w:tc>
+          <w:tcPr>
+            <w:tcW w:w="4460" w:type="dxa"/>
+            <w:tcBorders>
+              <w:top w:val="single" w:sz="8" w:space="0" w:color="A3A3A3"/>
+              <w:left w:val="single" w:sz="8" w:space="0" w:color="A3A3A3"/>
+              <w:bottom w:val="single" w:sz="8" w:space="0" w:color="A3A3A3"/>
+              <w:right w:val="single" w:sz="8" w:space="0" w:color="A3A3A3"/>
+            </w:tcBorders>
+            <w:tcMar>
+              <w:top w:w="80" w:type="dxa"/>
+              <w:left w:w="80" w:type="dxa"/>
+              <w:bottom w:w="80" w:type="dxa"/>
+              <w:right w:w="80" w:type="dxa"/>
+            </w:tcMar>
+            <w:hideMark/>
+          </w:tcPr>
+          <w:p>
+            <w:pPr>
+              <w:spacing w:after="0" w:line="240" w:lineRule="auto"/>
+              <w:rPr>
+                <w:rFonts w:ascii="Calibri" w:eastAsia="Times New Roman" w:hAnsi="Calibri" w:cs="Calibri"/>
+                <w:color w:val="000000"/>
+              </w:rPr>
+            </w:pPr>
+            <w:r>
+              <w:rPr>
+                <w:rFonts w:ascii="Calibri" w:eastAsia="Times New Roman" w:hAnsi="Calibri" w:cs="Calibri"/>
+                <w:color w:val="000000"/>
+              </w:rPr>
+              <w:t>Minimum password length</w:t>
+            </w:r>
+          </w:p>
+        </w:tc>
+        <w:tc>
+          <w:tcPr>
+            <w:tcW w:w="2569" w:type="dxa"/>
+            <w:tcBorders>
+              <w:top w:val="single" w:sz="8" w:space="0" w:color="A3A3A3"/>
+              <w:left w:val="single" w:sz="8" w:space="0" w:color="A3A3A3"/>
+              <w:bottom w:val="single" w:sz="8" w:space="0" w:color="A3A3A3"/>
+              <w:right w:val="single" w:sz="8" w:space="0" w:color="A3A3A3"/>
+            </w:tcBorders>
+            <w:tcMar>
+              <w:top w:w="80" w:type="dxa"/>
+              <w:left w:w="80" w:type="dxa"/>
+              <w:bottom w:w="80" w:type="dxa"/>
+              <w:right w:w="80" w:type="dxa"/>
+            </w:tcMar>
+            <w:hideMark/>
+          </w:tcPr>
+          <w:p>
+            <w:pPr>
+              <w:spacing w:after="0" w:line="240" w:lineRule="auto"/>
+              <w:rPr>
+                <w:rFonts w:ascii="Calibri" w:eastAsia="Times New Roman" w:hAnsi="Calibri" w:cs="Calibri"/>
+                <w:color w:val="000000"/>
+              </w:rPr>
+            </w:pPr>
+            <w:r>
+              <w:rPr>
+                <w:rFonts w:ascii="Calibri" w:eastAsia="Times New Roman" w:hAnsi="Calibri" w:cs="Calibri"/>
+                <w:color w:val="000000"/>
+              </w:rPr>
+              <w:t>14 characters</w:t>
+            </w:r>
+          </w:p>
+        </w:tc>
+      </w:tr>
+      <w:tr>
+        <w:tc>
+          <w:tcPr>
+            <w:tcW w:w="4487" w:type="dxa"/>
+            <w:tcBorders>
+              <w:top w:val="single" w:sz="8" w:space="0" w:color="A3A3A3"/>
+              <w:left w:val="single" w:sz="8" w:space="0" w:color="A3A3A3"/>
+              <w:bottom w:val="single" w:sz="8" w:space="0" w:color="A3A3A3"/>
+              <w:right w:val="single" w:sz="8" w:space="0" w:color="A3A3A3"/>
+            </w:tcBorders>
+            <w:tcMar>
+              <w:top w:w="80" w:type="dxa"/>
+              <w:left w:w="80" w:type="dxa"/>
+              <w:bottom w:w="80" w:type="dxa"/>
+              <w:right w:w="80" w:type="dxa"/>
+            </w:tcMar>
+            <w:hideMark/>
+          </w:tcPr>
+          <w:p>
+            <w:pPr>
+              <w:spacing w:after="0" w:line="240" w:lineRule="auto"/>
+              <w:rPr>
+                <w:rFonts w:ascii="Calibri" w:eastAsia="Times New Roman" w:hAnsi="Calibri" w:cs="Calibri"/>
+                <w:color w:val="000000"/>
+              </w:rPr>
+            </w:pPr>
+            <w:r>
+              <w:rPr>
+                <w:rFonts w:ascii="Calibri" w:eastAsia="Times New Roman" w:hAnsi="Calibri" w:cs="Calibri"/>
+                <w:color w:val="000000"/>
+              </w:rPr>
+              <w:t>Password must meet complexity requirements</w:t>
+            </w:r>
+          </w:p>
+        </w:tc>
+        <w:tc>
+          <w:tcPr>
+            <w:tcW w:w="2542" w:type="dxa"/>
+            <w:tcBorders>
+              <w:top w:val="single" w:sz="8" w:space="0" w:color="A3A3A3"/>
+              <w:left w:val="single" w:sz="8" w:space="0" w:color="A3A3A3"/>
+              <w:bottom w:val="single" w:sz="8" w:space="0" w:color="A3A3A3"/>
+              <w:right w:val="single" w:sz="8" w:space="0" w:color="A3A3A3"/>
+            </w:tcBorders>
+            <w:tcMar>
+              <w:top w:w="80" w:type="dxa"/>
+              <w:left w:w="80" w:type="dxa"/>
+              <w:bottom w:w="80" w:type="dxa"/>
+              <w:right w:w="80" w:type="dxa"/>
+            </w:tcMar>
+            <w:hideMark/>
+          </w:tcPr>
+          <w:p>
+            <w:pPr>
+              <w:spacing w:after="0" w:line="240" w:lineRule="auto"/>
+              <w:rPr>
+                <w:rFonts w:ascii="Calibri" w:eastAsia="Times New Roman" w:hAnsi="Calibri" w:cs="Calibri"/>
+                <w:color w:val="000000"/>
+              </w:rPr>
+            </w:pPr>
+            <w:r>
+              <w:rPr>
+                <w:rFonts w:ascii="Calibri" w:eastAsia="Times New Roman" w:hAnsi="Calibri" w:cs="Calibri"/>
+                <w:color w:val="000000"/>
+              </w:rPr>
+              <w:t>Enabled</w:t>
+            </w:r>
+          </w:p>
+        </w:tc>
+      </w:tr>
+      <w:tr>
+        <w:tc>
+          <w:tcPr>
+            <w:tcW w:w="4460" w:type="dxa"/>
+            <w:tcBorders>
+              <w:top w:val="single" w:sz="8" w:space="0" w:color="A3A3A3"/>
+              <w:left w:val="single" w:sz="8" w:space="0" w:color="A3A3A3"/>
+              <w:bottom w:val="single" w:sz="8" w:space="0" w:color="A3A3A3"/>
+              <w:right w:val="single" w:sz="8" w:space="0" w:color="A3A3A3"/>
+            </w:tcBorders>
+            <w:tcMar>
+              <w:top w:w="80" w:type="dxa"/>
+              <w:left w:w="80" w:type="dxa"/>
+              <w:bottom w:w="80" w:type="dxa"/>
+              <w:right w:w="80" w:type="dxa"/>
+            </w:tcMar>
+            <w:hideMark/>
+          </w:tcPr>
+          <w:p>
+            <w:pPr>
+              <w:spacing w:after="0" w:line="240" w:lineRule="auto"/>
+              <w:rPr>
+                <w:rFonts w:ascii="Calibri" w:eastAsia="Times New Roman" w:hAnsi="Calibri" w:cs="Calibri"/>
+                <w:color w:val="000000"/>
+              </w:rPr>
+            </w:pPr>
+            <w:r>
+              <w:rPr>
+                <w:rFonts w:ascii="Calibri" w:eastAsia="Times New Roman" w:hAnsi="Calibri" w:cs="Calibri"/>
+                <w:color w:val="000000"/>
+              </w:rPr>
+              <w:t>Store passwords using reversible encryption</w:t>
+            </w:r>
+          </w:p>
+        </w:tc>
+        <w:tc>
+          <w:tcPr>
+            <w:tcW w:w="2569" w:type="dxa"/>
+            <w:tcBorders>
+              <w:top w:val="single" w:sz="8" w:space="0" w:color="A3A3A3"/>
+              <w:left w:val="single" w:sz="8" w:space="0" w:color="A3A3A3"/>
+              <w:bottom w:val="single" w:sz="8" w:space="0" w:color="A3A3A3"/>
+              <w:right w:val="single" w:sz="8" w:space="0" w:color="A3A3A3"/>
+            </w:tcBorders>
+            <w:tcMar>
+              <w:top w:w="80" w:type="dxa"/>
+              <w:left w:w="80" w:type="dxa"/>
+              <w:bottom w:w="80" w:type="dxa"/>
+              <w:right w:w="80" w:type="dxa"/>
+            </w:tcMar>
+            <w:hideMark/>
+          </w:tcPr>
+          <w:p>
+            <w:pPr>
+              <w:spacing w:after="0" w:line="240" w:lineRule="auto"/>
+              <w:rPr>
+                <w:rFonts w:ascii="Calibri" w:eastAsia="Times New Roman" w:hAnsi="Calibri" w:cs="Calibri"/>
+                <w:color w:val="000000"/>
+              </w:rPr>
+            </w:pPr>
+            <w:r>
+              <w:rPr>
+                <w:rFonts w:ascii="Calibri" w:eastAsia="Times New Roman" w:hAnsi="Calibri" w:cs="Calibri"/>
+                <w:color w:val="000000"/>
+              </w:rPr>
+              <w:t>Disabled</w:t>
+            </w:r>
+          </w:p>
+        </w:tc>
+      </w:tr>
+      <w:tr>
+        <w:tc>
+          <w:tcPr>
+            <w:tcW w:w="4460" w:type="dxa"/>
+            <w:tcBorders>
+              <w:top w:val="single" w:sz="8" w:space="0" w:color="A3A3A3"/>
+              <w:left w:val="single" w:sz="8" w:space="0" w:color="A3A3A3"/>
+              <w:bottom w:val="single" w:sz="8" w:space="0" w:color="A3A3A3"/>
+              <w:right w:val="single" w:sz="8" w:space="0" w:color="A3A3A3"/>
+            </w:tcBorders>
+            <w:tcMar>
+              <w:top w:w="80" w:type="dxa"/>
+              <w:left w:w="80" w:type="dxa"/>
+              <w:bottom w:w="80" w:type="dxa"/>
+              <w:right w:w="80" w:type="dxa"/>
+            </w:tcMar>
+            <w:hideMark/>
+          </w:tcPr>
+          <w:p>
+            <w:pPr>
+              <w:spacing w:after="0" w:line="240" w:lineRule="auto"/>
+              <w:rPr>
+                <w:rFonts w:ascii="Calibri" w:eastAsia="Times New Roman" w:hAnsi="Calibri" w:cs="Calibri"/>
+              </w:rPr>
+            </w:pPr>
+            <w:r>
+              <w:rPr>
+                <w:rFonts w:ascii="Calibri" w:eastAsia="Times New Roman" w:hAnsi="Calibri" w:cs="Calibri"/>
+              </w:rPr>
+              <w:t> </w:t>
+            </w:r>
+          </w:p>
+        </w:tc>
+        <w:tc>
+          <w:tcPr>
+            <w:tcW w:w="2569" w:type="dxa"/>
+            <w:tcBorders>
+              <w:top w:val="single" w:sz="8" w:space="0" w:color="A3A3A3"/>
+              <w:left w:val="single" w:sz="8" w:space="0" w:color="A3A3A3"/>
+              <w:bottom w:val="single" w:sz="8" w:space="0" w:color="A3A3A3"/>
+              <w:right w:val="single" w:sz="8" w:space="0" w:color="A3A3A3"/>
+            </w:tcBorders>
+            <w:tcMar>
+              <w:top w:w="80" w:type="dxa"/>
+              <w:left w:w="80" w:type="dxa"/>
+              <w:bottom w:w="80" w:type="dxa"/>
+              <w:right w:w="80" w:type="dxa"/>
+            </w:tcMar>
+            <w:hideMark/>
+          </w:tcPr>
+          <w:p>
+            <w:pPr>
+              <w:spacing w:after="0" w:line="240" w:lineRule="auto"/>
+              <w:rPr>
+                <w:rFonts w:ascii="Calibri" w:eastAsia="Times New Roman" w:hAnsi="Calibri" w:cs="Calibri"/>
+              </w:rPr>
+            </w:pPr>
+            <w:r>
+              <w:rPr>
+                <w:rFonts w:ascii="Calibri" w:eastAsia="Times New Roman" w:hAnsi="Calibri" w:cs="Calibri"/>
+              </w:rPr>
+              <w:t> </w:t>
+            </w:r>
+          </w:p>
+        </w:tc>
+      </w:tr>
+      <w:tr>
+        <w:tc>
+          <w:tcPr>
+            <w:tcW w:w="4460" w:type="dxa"/>
+            <w:tcBorders>
+              <w:top w:val="single" w:sz="8" w:space="0" w:color="A3A3A3"/>
+              <w:left w:val="single" w:sz="8" w:space="0" w:color="A3A3A3"/>
+              <w:bottom w:val="single" w:sz="8" w:space="0" w:color="A3A3A3"/>
+              <w:right w:val="single" w:sz="8" w:space="0" w:color="A3A3A3"/>
+            </w:tcBorders>
+            <w:tcMar>
+              <w:top w:w="80" w:type="dxa"/>
+              <w:left w:w="80" w:type="dxa"/>
+              <w:bottom w:w="80" w:type="dxa"/>
+              <w:right w:w="80" w:type="dxa"/>
+            </w:tcMar>
+            <w:hideMark/>
+          </w:tcPr>
+          <w:p>
+            <w:pPr>
+              <w:spacing w:after="0" w:line="240" w:lineRule="auto"/>
+              <w:rPr>
+                <w:rFonts w:ascii="Calibri" w:eastAsia="Times New Roman" w:hAnsi="Calibri" w:cs="Calibri"/>
+                <w:color w:val="000000"/>
+              </w:rPr>
+            </w:pPr>
+            <w:r>
+              <w:rPr>
+                <w:rFonts w:ascii="Calibri" w:eastAsia="Times New Roman" w:hAnsi="Calibri" w:cs="Calibri"/>
+                <w:color w:val="000000"/>
+              </w:rPr>
+              <w:t>Account Policies/Account Lockout Policy</w:t>
+            </w:r>
+          </w:p>
+        </w:tc>
+        <w:tc>
+          <w:tcPr>
+            <w:tcW w:w="2569" w:type="dxa"/>
+            <w:tcBorders>
+              <w:top w:val="single" w:sz="8" w:space="0" w:color="A3A3A3"/>
+              <w:left w:val="single" w:sz="8" w:space="0" w:color="A3A3A3"/>
+              <w:bottom w:val="single" w:sz="8" w:space="0" w:color="A3A3A3"/>
+              <w:right w:val="single" w:sz="8" w:space="0" w:color="A3A3A3"/>
+            </w:tcBorders>
+            <w:tcMar>
+              <w:top w:w="80" w:type="dxa"/>
+              <w:left w:w="80" w:type="dxa"/>
+              <w:bottom w:w="80" w:type="dxa"/>
+              <w:right w:w="80" w:type="dxa"/>
+            </w:tcMar>
+            <w:hideMark/>
+          </w:tcPr>
+          <w:p>
+            <w:pPr>
+              <w:spacing w:after="0" w:line="240" w:lineRule="auto"/>
+              <w:rPr>
+                <w:rFonts w:ascii="Calibri" w:eastAsia="Times New Roman" w:hAnsi="Calibri" w:cs="Calibri"/>
+              </w:rPr>
+            </w:pPr>
+            <w:r>
+              <w:rPr>
+                <w:rFonts w:ascii="Calibri" w:eastAsia="Times New Roman" w:hAnsi="Calibri" w:cs="Calibri"/>
+              </w:rPr>
+              <w:t> </w:t>
+            </w:r>
+          </w:p>
+        </w:tc>
+      </w:tr>
+      <w:tr>
+        <w:tc>
+          <w:tcPr>
+            <w:tcW w:w="4460" w:type="dxa"/>
+            <w:tcBorders>
+              <w:top w:val="single" w:sz="8" w:space="0" w:color="A3A3A3"/>
+              <w:left w:val="single" w:sz="8" w:space="0" w:color="A3A3A3"/>
+              <w:bottom w:val="single" w:sz="8" w:space="0" w:color="A3A3A3"/>
+              <w:right w:val="single" w:sz="8" w:space="0" w:color="A3A3A3"/>
+            </w:tcBorders>
+            <w:tcMar>
+              <w:top w:w="80" w:type="dxa"/>
+              <w:left w:w="80" w:type="dxa"/>
+              <w:bottom w:w="80" w:type="dxa"/>
+              <w:right w:w="80" w:type="dxa"/>
+            </w:tcMar>
+            <w:hideMark/>
+          </w:tcPr>
+          <w:p>
+            <w:pPr>
+              <w:spacing w:after="0" w:line="240" w:lineRule="auto"/>
+              <w:rPr>
+                <w:rFonts w:ascii="Calibri" w:eastAsia="Times New Roman" w:hAnsi="Calibri" w:cs="Calibri"/>
+                <w:color w:val="000000"/>
+              </w:rPr>
+            </w:pPr>
+            <w:r>
+              <w:rPr>
+                <w:rFonts w:ascii="Calibri" w:eastAsia="Times New Roman" w:hAnsi="Calibri" w:cs="Calibri"/>
+                <w:color w:val="000000"/>
+              </w:rPr>
+              <w:t>Account lockout duration</w:t>
+            </w:r>
+          </w:p>
+        </w:tc>
+        <w:tc>
+          <w:tcPr>
+            <w:tcW w:w="2569" w:type="dxa"/>
+            <w:tcBorders>
+              <w:top w:val="single" w:sz="8" w:space="0" w:color="A3A3A3"/>
+              <w:left w:val="single" w:sz="8" w:space="0" w:color="A3A3A3"/>
+              <w:bottom w:val="single" w:sz="8" w:space="0" w:color="A3A3A3"/>
+              <w:right w:val="single" w:sz="8" w:space="0" w:color="A3A3A3"/>
+            </w:tcBorders>
+            <w:tcMar>
+              <w:top w:w="80" w:type="dxa"/>
+              <w:left w:w="80" w:type="dxa"/>
+              <w:bottom w:w="80" w:type="dxa"/>
+              <w:right w:w="80" w:type="dxa"/>
+            </w:tcMar>
+            <w:hideMark/>
+          </w:tcPr>
+          <w:p>
+            <w:pPr>
+              <w:spacing w:after="0" w:line="240" w:lineRule="auto"/>
+              <w:rPr>
+                <w:rFonts w:ascii="Calibri" w:eastAsia="Times New Roman" w:hAnsi="Calibri" w:cs="Calibri"/>
+                <w:color w:val="000000"/>
+              </w:rPr>
+            </w:pPr>
+            <w:r>
+              <w:rPr>
+                <w:rFonts w:ascii="Calibri" w:eastAsia="Times New Roman" w:hAnsi="Calibri" w:cs="Calibri"/>
+                <w:color w:val="000000"/>
+              </w:rPr>
+              <w:t>15 minutes</w:t>
+            </w:r>
+          </w:p>
+        </w:tc>
+      </w:tr>
+      <w:tr>
+        <w:tc>
+          <w:tcPr>
+            <w:tcW w:w="4460" w:type="dxa"/>
+            <w:tcBorders>
+              <w:top w:val="single" w:sz="8" w:space="0" w:color="A3A3A3"/>
+              <w:left w:val="single" w:sz="8" w:space="0" w:color="A3A3A3"/>
+              <w:bottom w:val="single" w:sz="8" w:space="0" w:color="A3A3A3"/>
+              <w:right w:val="single" w:sz="8" w:space="0" w:color="A3A3A3"/>
+            </w:tcBorders>
+            <w:tcMar>
+              <w:top w:w="80" w:type="dxa"/>
+              <w:left w:w="80" w:type="dxa"/>
+              <w:bottom w:w="80" w:type="dxa"/>
+              <w:right w:w="80" w:type="dxa"/>
+            </w:tcMar>
+            <w:hideMark/>
+          </w:tcPr>
+          <w:p>
+            <w:pPr>
+              <w:spacing w:after="0" w:line="240" w:lineRule="auto"/>
+              <w:rPr>
+                <w:rFonts w:ascii="Calibri" w:eastAsia="Times New Roman" w:hAnsi="Calibri" w:cs="Calibri"/>
+                <w:color w:val="000000"/>
+              </w:rPr>
+            </w:pPr>
+            <w:r>
+              <w:rPr>
+                <w:rFonts w:ascii="Calibri" w:eastAsia="Times New Roman" w:hAnsi="Calibri" w:cs="Calibri"/>
+                <w:color w:val="000000"/>
+              </w:rPr>
+              <w:t>Account lockout threshold</w:t>
+            </w:r>
+          </w:p>
+        </w:tc>
+        <w:tc>
+          <w:tcPr>
+            <w:tcW w:w="2569" w:type="dxa"/>
+            <w:tcBorders>
+              <w:top w:val="single" w:sz="8" w:space="0" w:color="A3A3A3"/>
+              <w:left w:val="single" w:sz="8" w:space="0" w:color="A3A3A3"/>
+              <w:bottom w:val="single" w:sz="8" w:space="0" w:color="A3A3A3"/>
+              <w:right w:val="single" w:sz="8" w:space="0" w:color="A3A3A3"/>
+            </w:tcBorders>
+            <w:tcMar>
+              <w:top w:w="80" w:type="dxa"/>
+              <w:left w:w="80" w:type="dxa"/>
+              <w:bottom w:w="80" w:type="dxa"/>
+              <w:right w:w="80" w:type="dxa"/>
+            </w:tcMar>
+            <w:hideMark/>
+          </w:tcPr>
+          <w:p>
+            <w:pPr>
+              <w:spacing w:after="0" w:line="240" w:lineRule="auto"/>
+              <w:rPr>
+                <w:rFonts w:ascii="Calibri" w:eastAsia="Times New Roman" w:hAnsi="Calibri" w:cs="Calibri"/>
+                <w:color w:val="000000"/>
+              </w:rPr>
+            </w:pPr>
+            <w:r>
+              <w:rPr>
+                <w:rFonts w:ascii="Calibri" w:eastAsia="Times New Roman" w:hAnsi="Calibri" w:cs="Calibri"/>
+                <w:color w:val="000000"/>
+              </w:rPr>
+              <w:t>3 invalid logon attempts</w:t>
+            </w:r>
+          </w:p>
+        </w:tc>
+      </w:tr>
+    </w:tbl>
+    <w:p>
+      <w:pPr>
+        <w:spacing w:line="240" w:lineRule="auto"/>
+        <w:ind w:left="180"/>
+        <w:textAlignment w:val="center"/>
+        <w:rPr>
+          <w:rFonts w:ascii="Calibri" w:eastAsia="Times New Roman" w:hAnsi="Calibri" w:cs="Calibri"/>
+        </w:rPr>
+      </w:pPr>
+    </w:p>
     <w:p/>
     <w:sectPr>
       <w:pgSz w:w="12240" w:h="15840"/>
@@ -391,8 +1234,160 @@
       </w:rPr>
     </w:lvl>
   </w:abstractNum>
+  <w:abstractNum w:abstractNumId="1" w15:restartNumberingAfterBreak="0">
+    <w:nsid w:val="3F6010B5"/>
+    <w:multiLevelType w:val="multilevel"/>
+    <w:tmpl w:val="4D02C7EA"/>
+    <w:lvl w:ilvl="0">
+      <w:start w:val="1"/>
+      <w:numFmt w:val="bullet"/>
+      <w:lvlText w:val=""/>
+      <w:lvlJc w:val="left"/>
+      <w:pPr>
+        <w:tabs>
+          <w:tab w:val="num" w:pos="720"/>
+        </w:tabs>
+        <w:ind w:left="720" w:hanging="360"/>
+      </w:pPr>
+      <w:rPr>
+        <w:rFonts w:ascii="Wingdings" w:hAnsi="Wingdings" w:hint="default"/>
+        <w:sz w:val="20"/>
+      </w:rPr>
+    </w:lvl>
+    <w:lvl w:ilvl="1" w:tentative="1">
+      <w:start w:val="1"/>
+      <w:numFmt w:val="bullet"/>
+      <w:lvlText w:val=""/>
+      <w:lvlJc w:val="left"/>
+      <w:pPr>
+        <w:tabs>
+          <w:tab w:val="num" w:pos="1440"/>
+        </w:tabs>
+        <w:ind w:left="1440" w:hanging="360"/>
+      </w:pPr>
+      <w:rPr>
+        <w:rFonts w:ascii="Wingdings" w:hAnsi="Wingdings" w:hint="default"/>
+        <w:sz w:val="20"/>
+      </w:rPr>
+    </w:lvl>
+    <w:lvl w:ilvl="2" w:tentative="1">
+      <w:start w:val="1"/>
+      <w:numFmt w:val="bullet"/>
+      <w:lvlText w:val=""/>
+      <w:lvlJc w:val="left"/>
+      <w:pPr>
+        <w:tabs>
+          <w:tab w:val="num" w:pos="2160"/>
+        </w:tabs>
+        <w:ind w:left="2160" w:hanging="360"/>
+      </w:pPr>
+      <w:rPr>
+        <w:rFonts w:ascii="Wingdings" w:hAnsi="Wingdings" w:hint="default"/>
+        <w:sz w:val="20"/>
+      </w:rPr>
+    </w:lvl>
+    <w:lvl w:ilvl="3" w:tentative="1">
+      <w:start w:val="1"/>
+      <w:numFmt w:val="bullet"/>
+      <w:lvlText w:val=""/>
+      <w:lvlJc w:val="left"/>
+      <w:pPr>
+        <w:tabs>
+          <w:tab w:val="num" w:pos="2880"/>
+        </w:tabs>
+        <w:ind w:left="2880" w:hanging="360"/>
+      </w:pPr>
+      <w:rPr>
+        <w:rFonts w:ascii="Wingdings" w:hAnsi="Wingdings" w:hint="default"/>
+        <w:sz w:val="20"/>
+      </w:rPr>
+    </w:lvl>
+    <w:lvl w:ilvl="4" w:tentative="1">
+      <w:start w:val="1"/>
+      <w:numFmt w:val="bullet"/>
+      <w:lvlText w:val=""/>
+      <w:lvlJc w:val="left"/>
+      <w:pPr>
+        <w:tabs>
+          <w:tab w:val="num" w:pos="3600"/>
+        </w:tabs>
+        <w:ind w:left="3600" w:hanging="360"/>
+      </w:pPr>
+      <w:rPr>
+        <w:rFonts w:ascii="Wingdings" w:hAnsi="Wingdings" w:hint="default"/>
+        <w:sz w:val="20"/>
+      </w:rPr>
+    </w:lvl>
+    <w:lvl w:ilvl="5" w:tentative="1">
+      <w:start w:val="1"/>
+      <w:numFmt w:val="bullet"/>
+      <w:lvlText w:val=""/>
+      <w:lvlJc w:val="left"/>
+      <w:pPr>
+        <w:tabs>
+          <w:tab w:val="num" w:pos="4320"/>
+        </w:tabs>
+        <w:ind w:left="4320" w:hanging="360"/>
+      </w:pPr>
+      <w:rPr>
+        <w:rFonts w:ascii="Wingdings" w:hAnsi="Wingdings" w:hint="default"/>
+        <w:sz w:val="20"/>
+      </w:rPr>
+    </w:lvl>
+    <w:lvl w:ilvl="6" w:tentative="1">
+      <w:start w:val="1"/>
+      <w:numFmt w:val="bullet"/>
+      <w:lvlText w:val=""/>
+      <w:lvlJc w:val="left"/>
+      <w:pPr>
+        <w:tabs>
+          <w:tab w:val="num" w:pos="5040"/>
+        </w:tabs>
+        <w:ind w:left="5040" w:hanging="360"/>
+      </w:pPr>
+      <w:rPr>
+        <w:rFonts w:ascii="Wingdings" w:hAnsi="Wingdings" w:hint="default"/>
+        <w:sz w:val="20"/>
+      </w:rPr>
+    </w:lvl>
+    <w:lvl w:ilvl="7" w:tentative="1">
+      <w:start w:val="1"/>
+      <w:numFmt w:val="bullet"/>
+      <w:lvlText w:val=""/>
+      <w:lvlJc w:val="left"/>
+      <w:pPr>
+        <w:tabs>
+          <w:tab w:val="num" w:pos="5760"/>
+        </w:tabs>
+        <w:ind w:left="5760" w:hanging="360"/>
+      </w:pPr>
+      <w:rPr>
+        <w:rFonts w:ascii="Wingdings" w:hAnsi="Wingdings" w:hint="default"/>
+        <w:sz w:val="20"/>
+      </w:rPr>
+    </w:lvl>
+    <w:lvl w:ilvl="8" w:tentative="1">
+      <w:start w:val="1"/>
+      <w:numFmt w:val="bullet"/>
+      <w:lvlText w:val=""/>
+      <w:lvlJc w:val="left"/>
+      <w:pPr>
+        <w:tabs>
+          <w:tab w:val="num" w:pos="6480"/>
+        </w:tabs>
+        <w:ind w:left="6480" w:hanging="360"/>
+      </w:pPr>
+      <w:rPr>
+        <w:rFonts w:ascii="Wingdings" w:hAnsi="Wingdings" w:hint="default"/>
+        <w:sz w:val="20"/>
+      </w:rPr>
+    </w:lvl>
+  </w:abstractNum>
   <w:num w:numId="1">
     <w:abstractNumId w:val="0"/>
+  </w:num>
+  <w:num w:numId="2">
+    <w:abstractNumId w:val="1"/>
   </w:num>
 </w:numbering>
 </file>
@@ -818,6 +1813,22 @@
     <w:semiHidden/>
     <w:unhideWhenUsed/>
   </w:style>
+  <w:style w:type="paragraph" w:styleId="NormalWeb">
+    <w:name w:val="Normal (Web)"/>
+    <w:basedOn w:val="Normal"/>
+    <w:uiPriority w:val="99"/>
+    <w:semiHidden/>
+    <w:unhideWhenUsed/>
+    <w:rsid w:val="002D365F"/>
+    <w:pPr>
+      <w:spacing w:before="100" w:beforeAutospacing="1" w:after="100" w:afterAutospacing="1" w:line="240" w:lineRule="auto"/>
+    </w:pPr>
+    <w:rPr>
+      <w:rFonts w:ascii="Times New Roman" w:eastAsia="Times New Roman" w:hAnsi="Times New Roman" w:cs="Times New Roman"/>
+      <w:sz w:val="24"/>
+      <w:szCs w:val="24"/>
+    </w:rPr>
+  </w:style>
 </w:styles>
 </file>
 

</xml_diff>